<commit_message>
Added r code to assignment
</commit_message>
<xml_diff>
--- a/assignment_2/Assignment 2 - Part 2.docx
+++ b/assignment_2/Assignment 2 - Part 2.docx
@@ -75,6 +75,7 @@
                     <w:dataBinding w:prefixMappings="xmlns:ns0='http://schemas.openxmlformats.org/package/2006/metadata/core-properties' xmlns:ns1='http://purl.org/dc/elements/1.1/'" w:xpath="/ns0:coreProperties[1]/ns1:title[1]" w:storeItemID="{6C3C8BC8-F283-45AE-878A-BAB7291924A1}"/>
                     <w:text/>
                   </w:sdtPr>
+                  <w:sdtEndPr/>
                   <w:sdtContent>
                     <w:r>
                       <w:rPr>
@@ -118,6 +119,7 @@
                     <w:calendar w:val="gregorian"/>
                   </w:date>
                 </w:sdtPr>
+                <w:sdtEndPr/>
                 <w:sdtContent>
                   <w:p>
                     <w:pPr>
@@ -177,6 +179,7 @@
                 <w:dataBinding w:prefixMappings="xmlns:ns0='http://schemas.microsoft.com/office/2006/coverPageProps'" w:xpath="/ns0:CoverPageProperties[1]/ns0:Abstract[1]" w:storeItemID="{55AF091B-3C7A-41E3-B477-F2FDAA23CFDA}"/>
                 <w:text/>
               </w:sdtPr>
+              <w:sdtEndPr/>
               <w:sdtContent>
                 <w:tc>
                   <w:tcPr>
@@ -220,12 +223,10 @@
                 </w:rPr>
                 <w:alias w:val="Subtitle"/>
                 <w:id w:val="276713189"/>
-                <w:placeholder>
-                  <w:docPart w:val="1C66BD521BB34ED0BD136E80313412EF"/>
-                </w:placeholder>
                 <w:dataBinding w:prefixMappings="xmlns:ns0='http://schemas.openxmlformats.org/package/2006/metadata/core-properties' xmlns:ns1='http://purl.org/dc/elements/1.1/'" w:xpath="/ns0:coreProperties[1]/ns1:subject[1]" w:storeItemID="{6C3C8BC8-F283-45AE-878A-BAB7291924A1}"/>
                 <w:text/>
               </w:sdtPr>
+              <w:sdtEndPr/>
               <w:sdtContent>
                 <w:tc>
                   <w:tcPr>
@@ -522,11 +523,7 @@
     <w:p>
       <w:pPr>
         <w:rPr>
-          <w:color w:val="17365D" w:themeColor="text2" w:themeShade="BF"/>
-          <w:spacing w:val="5"/>
-          <w:kern w:val="28"/>
-          <w:sz w:val="52"/>
-          <w:szCs w:val="52"/>
+          <w:b/>
         </w:rPr>
       </w:pPr>
       <w:r>
@@ -536,12 +533,7 @@
         <w:t xml:space="preserve">Question 12 </w:t>
       </w:r>
       <w:r>
-        <w:t>……………………………………………</w:t>
-      </w:r>
-      <w:bookmarkStart w:id="0" w:name="_GoBack"/>
-      <w:bookmarkEnd w:id="0"/>
-      <w:r>
-        <w:t>……………………………</w:t>
+        <w:t>…………………………………………………………………………</w:t>
       </w:r>
       <w:r>
         <w:t>……</w:t>
@@ -554,6 +546,40 @@
           <w:b/>
         </w:rPr>
         <w:t>8</w:t>
+      </w:r>
+    </w:p>
+    <w:p>
+      <w:pPr>
+        <w:rPr>
+          <w:b/>
+        </w:rPr>
+      </w:pPr>
+      <w:r>
+        <w:rPr>
+          <w:b/>
+        </w:rPr>
+        <w:t xml:space="preserve">Appendix A </w:t>
+      </w:r>
+      <w:r>
+        <w:t>……………</w:t>
+      </w:r>
+      <w:r>
+        <w:t>.</w:t>
+      </w:r>
+      <w:r>
+        <w:t>……………………………………………………………</w:t>
+      </w:r>
+      <w:r>
+        <w:t>……</w:t>
+      </w:r>
+      <w:r>
+        <w:t>……………………………………………………………</w:t>
+      </w:r>
+      <w:r>
+        <w:rPr>
+          <w:b/>
+        </w:rPr>
+        <w:t>9</w:t>
       </w:r>
       <w:r>
         <w:br w:type="page"/>
@@ -16836,31 +16862,7 @@
             <w:rPr>
               <w:rFonts w:ascii="Cambria Math" w:hAnsi="Cambria Math"/>
             </w:rPr>
-            <m:t>=(</m:t>
-          </m:r>
-          <m:r>
-            <w:rPr>
-              <w:rFonts w:ascii="Cambria Math" w:hAnsi="Cambria Math"/>
-            </w:rPr>
-            <m:t>2.5</m:t>
-          </m:r>
-          <m:r>
-            <w:rPr>
-              <w:rFonts w:ascii="Cambria Math" w:hAnsi="Cambria Math"/>
-            </w:rPr>
-            <m:t>,</m:t>
-          </m:r>
-          <m:r>
-            <w:rPr>
-              <w:rFonts w:ascii="Cambria Math" w:hAnsi="Cambria Math"/>
-            </w:rPr>
-            <m:t>8</m:t>
-          </m:r>
-          <m:r>
-            <w:rPr>
-              <w:rFonts w:ascii="Cambria Math" w:hAnsi="Cambria Math"/>
-            </w:rPr>
-            <m:t>.5)</m:t>
+            <m:t>=(2.5,8.5)</m:t>
           </m:r>
         </m:oMath>
       </m:oMathPara>
@@ -19385,6 +19387,328 @@
         <w:t>The same as with Q11, we can see the survival  estimates tapering off more rapidly than before, as the number of patients exposed to the event is less than with truncation.</w:t>
       </w:r>
     </w:p>
+    <w:p>
+      <w:pPr>
+        <w:pStyle w:val="Title"/>
+      </w:pPr>
+      <w:r>
+        <w:br w:type="page"/>
+      </w:r>
+      <w:r>
+        <w:lastRenderedPageBreak/>
+        <w:t>Appendix A</w:t>
+      </w:r>
+    </w:p>
+    <w:p>
+      <w:r>
+        <w:t>library(here)</w:t>
+      </w:r>
+    </w:p>
+    <w:p>
+      <w:r>
+        <w:t>library(</w:t>
+      </w:r>
+      <w:proofErr w:type="spellStart"/>
+      <w:r>
+        <w:t>dplyr</w:t>
+      </w:r>
+      <w:proofErr w:type="spellEnd"/>
+      <w:r>
+        <w:t>)</w:t>
+      </w:r>
+    </w:p>
+    <w:p>
+      <w:r>
+        <w:t>library(</w:t>
+      </w:r>
+      <w:proofErr w:type="spellStart"/>
+      <w:r>
+        <w:t>data.table</w:t>
+      </w:r>
+      <w:proofErr w:type="spellEnd"/>
+      <w:r>
+        <w:t>)</w:t>
+      </w:r>
+    </w:p>
+    <w:p>
+      <w:r>
+        <w:t>library(survival)</w:t>
+      </w:r>
+    </w:p>
+    <w:p>
+      <w:r>
+        <w:t xml:space="preserve">section1_4 &lt;- </w:t>
+      </w:r>
+      <w:proofErr w:type="spellStart"/>
+      <w:r>
+        <w:t>fread</w:t>
+      </w:r>
+      <w:proofErr w:type="spellEnd"/>
+      <w:r>
+        <w:t xml:space="preserve">(here('Section1_4.dat'), </w:t>
+      </w:r>
+    </w:p>
+    <w:p>
+      <w:r>
+        <w:t xml:space="preserve">                   </w:t>
+      </w:r>
+      <w:proofErr w:type="spellStart"/>
+      <w:r>
+        <w:t>sep</w:t>
+      </w:r>
+      <w:proofErr w:type="spellEnd"/>
+      <w:r>
+        <w:t xml:space="preserve"> = ' ', </w:t>
+      </w:r>
+      <w:proofErr w:type="spellStart"/>
+      <w:r>
+        <w:t>col.names</w:t>
+      </w:r>
+      <w:proofErr w:type="spellEnd"/>
+      <w:r>
+        <w:t xml:space="preserve"> = c('</w:t>
+      </w:r>
+      <w:proofErr w:type="spellStart"/>
+      <w:r>
+        <w:t>Time_To_Infection','Censored','Treatment</w:t>
+      </w:r>
+      <w:proofErr w:type="spellEnd"/>
+      <w:r>
+        <w:t xml:space="preserve">'), </w:t>
+      </w:r>
+    </w:p>
+    <w:p>
+      <w:r>
+        <w:t xml:space="preserve">                   </w:t>
+      </w:r>
+      <w:proofErr w:type="spellStart"/>
+      <w:r>
+        <w:t>colClasses</w:t>
+      </w:r>
+      <w:proofErr w:type="spellEnd"/>
+      <w:r>
+        <w:t xml:space="preserve"> = c('n</w:t>
+      </w:r>
+      <w:r>
+        <w:t>umeric', 'numeric', 'numeric'))</w:t>
+      </w:r>
+    </w:p>
+    <w:p>
+      <w:r>
+        <w:t>kmp&lt;-survfit(Surv(section1_4$Time_To_Infection,section1_4$Censored)~section1_4$Treatment,type="ka</w:t>
+      </w:r>
+      <w:r>
+        <w:t>plan-meier")</w:t>
+      </w:r>
+    </w:p>
+    <w:p>
+      <w:proofErr w:type="spellStart"/>
+      <w:r>
+        <w:t>df_summary</w:t>
+      </w:r>
+      <w:proofErr w:type="spellEnd"/>
+      <w:r>
+        <w:t xml:space="preserve"> &lt;- fortify(</w:t>
+      </w:r>
+      <w:proofErr w:type="spellStart"/>
+      <w:r>
+        <w:t>kmp</w:t>
+      </w:r>
+      <w:proofErr w:type="spellEnd"/>
+      <w:r>
+        <w:t>)</w:t>
+      </w:r>
+    </w:p>
+    <w:p>
+      <w:r>
+        <w:t>print(</w:t>
+      </w:r>
+      <w:proofErr w:type="spellStart"/>
+      <w:r>
+        <w:t>df_summary</w:t>
+      </w:r>
+      <w:proofErr w:type="spellEnd"/>
+      <w:r>
+        <w:t>)</w:t>
+      </w:r>
+    </w:p>
+    <w:p>
+      <w:r>
+        <w:t>print(</w:t>
+      </w:r>
+      <w:proofErr w:type="spellStart"/>
+      <w:r>
+        <w:t>kmp</w:t>
+      </w:r>
+      <w:proofErr w:type="spellEnd"/>
+      <w:r>
+        <w:t xml:space="preserve">, </w:t>
+      </w:r>
+      <w:proofErr w:type="spellStart"/>
+      <w:r>
+        <w:t>print.rmean</w:t>
+      </w:r>
+      <w:proofErr w:type="spellEnd"/>
+      <w:r>
+        <w:t>=TRUE)</w:t>
+      </w:r>
+      <w:r>
+        <w:t xml:space="preserve"> </w:t>
+      </w:r>
+    </w:p>
+    <w:p/>
+    <w:p>
+      <w:r>
+        <w:t>print(18.6 + (</w:t>
+      </w:r>
+      <w:proofErr w:type="spellStart"/>
+      <w:r>
+        <w:t>qnorm</w:t>
+      </w:r>
+      <w:proofErr w:type="spellEnd"/>
+      <w:r>
+        <w:t>(0.975,0,1)*1.69))</w:t>
+      </w:r>
+    </w:p>
+    <w:p/>
+    <w:p>
+      <w:r>
+        <w:t>print(18.6 - (</w:t>
+      </w:r>
+      <w:proofErr w:type="spellStart"/>
+      <w:r>
+        <w:t>qnorm</w:t>
+      </w:r>
+      <w:proofErr w:type="spellEnd"/>
+      <w:r>
+        <w:t>(0.975,0,1)*1.69))</w:t>
+      </w:r>
+      <w:r>
+        <w:t xml:space="preserve"> </w:t>
+      </w:r>
+    </w:p>
+    <w:p/>
+    <w:p>
+      <w:r>
+        <w:t>print(23.3 + (</w:t>
+      </w:r>
+      <w:proofErr w:type="spellStart"/>
+      <w:r>
+        <w:t>qnorm</w:t>
+      </w:r>
+      <w:proofErr w:type="spellEnd"/>
+      <w:r>
+        <w:t>(0.975,0,1)*1.35))</w:t>
+      </w:r>
+    </w:p>
+    <w:p/>
+    <w:p>
+      <w:r>
+        <w:t>print(23.3 - (</w:t>
+      </w:r>
+      <w:proofErr w:type="spellStart"/>
+      <w:r>
+        <w:t>qnorm</w:t>
+      </w:r>
+      <w:proofErr w:type="spellEnd"/>
+      <w:r>
+        <w:t>(0.975,0,1)*1.35))</w:t>
+      </w:r>
+      <w:r>
+        <w:t xml:space="preserve"> </w:t>
+      </w:r>
+    </w:p>
+    <w:p>
+      <w:proofErr w:type="spellStart"/>
+      <w:r>
+        <w:t>surg_placed</w:t>
+      </w:r>
+      <w:proofErr w:type="spellEnd"/>
+      <w:r>
+        <w:t xml:space="preserve"> = section1_4[section1_4$Treatment == 1]</w:t>
+      </w:r>
+    </w:p>
+    <w:p/>
+    <w:p>
+      <w:r>
+        <w:lastRenderedPageBreak/>
+        <w:t xml:space="preserve">kmp&lt;-survfit(Surv(surg_placed$Time_To_Infection,surg_placed$Censored)~surg_placed$Treatment,type="kaplan-meier", conf.int=0.9, </w:t>
+      </w:r>
+      <w:proofErr w:type="spellStart"/>
+      <w:r>
+        <w:t>conf.type</w:t>
+      </w:r>
+      <w:proofErr w:type="spellEnd"/>
+      <w:r>
+        <w:t>='log-log')</w:t>
+      </w:r>
+    </w:p>
+    <w:p/>
+    <w:p>
+      <w:proofErr w:type="spellStart"/>
+      <w:r>
+        <w:t>surg_placed_summary</w:t>
+      </w:r>
+      <w:proofErr w:type="spellEnd"/>
+      <w:r>
+        <w:t xml:space="preserve"> &lt;- fortify(</w:t>
+      </w:r>
+      <w:proofErr w:type="spellStart"/>
+      <w:r>
+        <w:t>kmp</w:t>
+      </w:r>
+      <w:proofErr w:type="spellEnd"/>
+      <w:r>
+        <w:t>)</w:t>
+      </w:r>
+    </w:p>
+    <w:p/>
+    <w:p>
+      <w:r>
+        <w:t>print(</w:t>
+      </w:r>
+      <w:proofErr w:type="spellStart"/>
+      <w:r>
+        <w:t>surg_placed_summary</w:t>
+      </w:r>
+      <w:proofErr w:type="spellEnd"/>
+      <w:r>
+        <w:t>)</w:t>
+      </w:r>
+      <w:r>
+        <w:t xml:space="preserve"> </w:t>
+      </w:r>
+    </w:p>
+    <w:p/>
+    <w:p>
+      <w:r>
+        <w:t>print(0.8721635 + (</w:t>
+      </w:r>
+      <w:proofErr w:type="spellStart"/>
+      <w:r>
+        <w:t>qnorm</w:t>
+      </w:r>
+      <w:proofErr w:type="spellEnd"/>
+      <w:r>
+        <w:t>(0.95,0,1)*0.06144666))</w:t>
+      </w:r>
+    </w:p>
+    <w:p/>
+    <w:p>
+      <w:r>
+        <w:t>print(0.8721635 - (</w:t>
+      </w:r>
+      <w:proofErr w:type="spellStart"/>
+      <w:r>
+        <w:t>qnorm</w:t>
+      </w:r>
+      <w:proofErr w:type="spellEnd"/>
+      <w:r>
+        <w:t>(0.95,0,1)*0.06144666))</w:t>
+      </w:r>
+      <w:bookmarkStart w:id="0" w:name="_GoBack"/>
+      <w:bookmarkEnd w:id="0"/>
+    </w:p>
     <w:sectPr>
       <w:headerReference w:type="default" r:id="rId13"/>
       <w:pgSz w:w="12240" w:h="15840"/>
@@ -19509,7 +19833,7 @@
             <w:bCs/>
             <w:noProof/>
           </w:rPr>
-          <w:t>1</w:t>
+          <w:t>10</w:t>
         </w:r>
         <w:r>
           <w:rPr>
@@ -21646,11 +21970,11 @@
           <c:showBubbleSize val="0"/>
         </c:dLbls>
         <c:gapWidth val="0"/>
-        <c:axId val="348561920"/>
-        <c:axId val="68688640"/>
+        <c:axId val="346718720"/>
+        <c:axId val="188140928"/>
       </c:barChart>
       <c:catAx>
-        <c:axId val="348561920"/>
+        <c:axId val="346718720"/>
         <c:scaling>
           <c:orientation val="minMax"/>
         </c:scaling>
@@ -21678,7 +22002,7 @@
         <c:majorTickMark val="none"/>
         <c:minorTickMark val="none"/>
         <c:tickLblPos val="nextTo"/>
-        <c:crossAx val="68688640"/>
+        <c:crossAx val="188140928"/>
         <c:crosses val="autoZero"/>
         <c:auto val="1"/>
         <c:lblAlgn val="ctr"/>
@@ -21686,7 +22010,7 @@
         <c:noMultiLvlLbl val="0"/>
       </c:catAx>
       <c:valAx>
-        <c:axId val="68688640"/>
+        <c:axId val="188140928"/>
         <c:scaling>
           <c:orientation val="minMax"/>
         </c:scaling>
@@ -21714,7 +22038,7 @@
         <c:majorTickMark val="out"/>
         <c:minorTickMark val="none"/>
         <c:tickLblPos val="nextTo"/>
-        <c:crossAx val="348561920"/>
+        <c:crossAx val="346718720"/>
         <c:crosses val="autoZero"/>
         <c:crossBetween val="between"/>
       </c:valAx>
@@ -21861,11 +22185,11 @@
           <c:showBubbleSize val="0"/>
         </c:dLbls>
         <c:gapWidth val="0"/>
-        <c:axId val="347972608"/>
-        <c:axId val="162958144"/>
+        <c:axId val="342251008"/>
+        <c:axId val="304916160"/>
       </c:barChart>
       <c:catAx>
-        <c:axId val="347972608"/>
+        <c:axId val="342251008"/>
         <c:scaling>
           <c:orientation val="minMax"/>
         </c:scaling>
@@ -21893,7 +22217,7 @@
         <c:majorTickMark val="none"/>
         <c:minorTickMark val="none"/>
         <c:tickLblPos val="nextTo"/>
-        <c:crossAx val="162958144"/>
+        <c:crossAx val="304916160"/>
         <c:crosses val="autoZero"/>
         <c:auto val="1"/>
         <c:lblAlgn val="ctr"/>
@@ -21901,7 +22225,7 @@
         <c:noMultiLvlLbl val="0"/>
       </c:catAx>
       <c:valAx>
-        <c:axId val="162958144"/>
+        <c:axId val="304916160"/>
         <c:scaling>
           <c:orientation val="minMax"/>
         </c:scaling>
@@ -21929,7 +22253,7 @@
         <c:majorTickMark val="out"/>
         <c:minorTickMark val="none"/>
         <c:tickLblPos val="nextTo"/>
-        <c:crossAx val="347972608"/>
+        <c:crossAx val="342251008"/>
         <c:crosses val="autoZero"/>
         <c:crossBetween val="between"/>
       </c:valAx>
@@ -22118,11 +22442,11 @@
           <c:showBubbleSize val="0"/>
         </c:dLbls>
         <c:gapWidth val="0"/>
-        <c:axId val="347974656"/>
-        <c:axId val="162959872"/>
+        <c:axId val="342251520"/>
+        <c:axId val="304918464"/>
       </c:barChart>
       <c:catAx>
-        <c:axId val="347974656"/>
+        <c:axId val="342251520"/>
         <c:scaling>
           <c:orientation val="minMax"/>
         </c:scaling>
@@ -22150,7 +22474,7 @@
         <c:majorTickMark val="none"/>
         <c:minorTickMark val="none"/>
         <c:tickLblPos val="nextTo"/>
-        <c:crossAx val="162959872"/>
+        <c:crossAx val="304918464"/>
         <c:crosses val="autoZero"/>
         <c:auto val="1"/>
         <c:lblAlgn val="ctr"/>
@@ -22158,7 +22482,7 @@
         <c:noMultiLvlLbl val="0"/>
       </c:catAx>
       <c:valAx>
-        <c:axId val="162959872"/>
+        <c:axId val="304918464"/>
         <c:scaling>
           <c:orientation val="minMax"/>
         </c:scaling>
@@ -22186,7 +22510,7 @@
         <c:majorTickMark val="out"/>
         <c:minorTickMark val="none"/>
         <c:tickLblPos val="nextTo"/>
-        <c:crossAx val="347974656"/>
+        <c:crossAx val="342251520"/>
         <c:crosses val="autoZero"/>
         <c:crossBetween val="between"/>
       </c:valAx>
@@ -22333,11 +22657,11 @@
           <c:showBubbleSize val="0"/>
         </c:dLbls>
         <c:gapWidth val="0"/>
-        <c:axId val="348561408"/>
-        <c:axId val="162961600"/>
+        <c:axId val="346719232"/>
+        <c:axId val="304920192"/>
       </c:barChart>
       <c:catAx>
-        <c:axId val="348561408"/>
+        <c:axId val="346719232"/>
         <c:scaling>
           <c:orientation val="minMax"/>
         </c:scaling>
@@ -22365,7 +22689,7 @@
         <c:majorTickMark val="none"/>
         <c:minorTickMark val="none"/>
         <c:tickLblPos val="nextTo"/>
-        <c:crossAx val="162961600"/>
+        <c:crossAx val="304920192"/>
         <c:crosses val="autoZero"/>
         <c:auto val="1"/>
         <c:lblAlgn val="ctr"/>
@@ -22373,7 +22697,7 @@
         <c:noMultiLvlLbl val="0"/>
       </c:catAx>
       <c:valAx>
-        <c:axId val="162961600"/>
+        <c:axId val="304920192"/>
         <c:scaling>
           <c:orientation val="minMax"/>
         </c:scaling>
@@ -22401,7 +22725,7 @@
         <c:majorTickMark val="out"/>
         <c:minorTickMark val="none"/>
         <c:tickLblPos val="nextTo"/>
-        <c:crossAx val="348561408"/>
+        <c:crossAx val="346719232"/>
         <c:crosses val="autoZero"/>
         <c:crossBetween val="between"/>
       </c:valAx>
@@ -22481,32 +22805,6 @@
         </w:p>
       </w:docPartBody>
     </w:docPart>
-    <w:docPart>
-      <w:docPartPr>
-        <w:name w:val="6815ADB1B06947C08B6EA52D3C008422"/>
-        <w:category>
-          <w:name w:val="General"/>
-          <w:gallery w:val="placeholder"/>
-        </w:category>
-        <w:types>
-          <w:type w:val="bbPlcHdr"/>
-        </w:types>
-        <w:behaviors>
-          <w:behavior w:val="content"/>
-        </w:behaviors>
-        <w:guid w:val="{C0FFE474-4943-4E18-BF4D-BAC1460FF6A0}"/>
-      </w:docPartPr>
-      <w:docPartBody>
-        <w:p>
-          <w:pPr>
-            <w:pStyle w:val="6815ADB1B06947C08B6EA52D3C008422"/>
-          </w:pPr>
-          <w:r>
-            <w:t>[Type the abstract of the document here. The abstract is typically a short summary of the contents of the document. Type the abstract of the document here. The abstract is typically a short summary of the contents of the document.]</w:t>
-          </w:r>
-        </w:p>
-      </w:docPartBody>
-    </w:docPart>
   </w:docParts>
 </w:glossaryDocument>
 </file>
@@ -22568,6 +22866,7 @@
     <w:rsid w:val="00124AAC"/>
     <w:rsid w:val="003A5E0A"/>
     <w:rsid w:val="00D56016"/>
+    <w:rsid w:val="00F96BE1"/>
   </w:rsids>
   <m:mathPr>
     <m:mathFont m:val="Cambria Math"/>
@@ -23369,7 +23668,7 @@
 </file>
 
 <file path=customXml/itemProps2.xml><?xml version="1.0" encoding="utf-8"?>
-<ds:datastoreItem xmlns:ds="http://schemas.openxmlformats.org/officeDocument/2006/customXml" ds:itemID="{450A734B-F20A-4383-9E98-A8E24C56889A}">
+<ds:datastoreItem xmlns:ds="http://schemas.openxmlformats.org/officeDocument/2006/customXml" ds:itemID="{00DA6773-FE49-4F94-AAA0-8249E1FE6B46}">
   <ds:schemaRefs>
     <ds:schemaRef ds:uri="http://schemas.openxmlformats.org/officeDocument/2006/bibliography"/>
   </ds:schemaRefs>

</xml_diff>